<commit_message>
feat: Add pre-commit hook for docx to txt conversion
</commit_message>
<xml_diff>
--- a/0_250925_Meeting Agenda.docx
+++ b/0_250925_Meeting Agenda.docx
@@ -1137,6 +1137,14 @@
           <w:lang w:val="en-GB"/>
         </w:rPr>
         <w:t xml:space="preserve">   090909</w:t>
+      </w:r>
+      <w:r>
+        <w:rPr>
+          <w:sz w:val="24"/>
+          <w:szCs w:val="24"/>
+          <w:lang w:val="en-GB"/>
+        </w:rPr>
+        <w:t xml:space="preserve">   1212121</w:t>
       </w:r>
     </w:p>
     <w:sectPr>

</xml_diff>